<commit_message>
checklisted smartnet / smart
</commit_message>
<xml_diff>
--- a/FINAL_CODES_2021/FINAL/V+SmartNetFINAL/CGX_Checklist.docx
+++ b/FINAL_CODES_2021/FINAL/V+SmartNetFINAL/CGX_Checklist.docx
@@ -155,6 +155,9 @@
       <w:r>
         <w:t xml:space="preserve">Catching timing </w:t>
       </w:r>
+      <w:r>
+        <w:t>V</w:t>
+      </w:r>
     </w:p>
     <w:p>
       <w:pPr>
@@ -168,6 +171,9 @@
       <w:r>
         <w:t>Zombs.bat</w:t>
       </w:r>
+      <w:r>
+        <w:t>V</w:t>
+      </w:r>
     </w:p>
     <w:p>
       <w:pPr>
@@ -181,6 +187,9 @@
       <w:r>
         <w:t>Death counter</w:t>
       </w:r>
+      <w:r>
+        <w:t xml:space="preserve"> V</w:t>
+      </w:r>
     </w:p>
     <w:p>
       <w:pPr>
@@ -194,6 +203,9 @@
       <w:r>
         <w:t>Technique</w:t>
       </w:r>
+      <w:r>
+        <w:t xml:space="preserve"> V</w:t>
+      </w:r>
     </w:p>
     <w:p>
       <w:pPr>
@@ -207,6 +219,9 @@
       <w:r>
         <w:t>Rows gap</w:t>
       </w:r>
+      <w:r>
+        <w:t>V</w:t>
+      </w:r>
     </w:p>
     <w:p>
       <w:pPr>
@@ -220,6 +235,9 @@
       <w:r>
         <w:t>Cgx.bat –end off</w:t>
       </w:r>
+      <w:r>
+        <w:t>V</w:t>
+      </w:r>
     </w:p>
     <w:p>
       <w:pPr>
@@ -604,6 +622,9 @@
       <w:r>
         <w:t>Multiple share_loc</w:t>
       </w:r>
+      <w:r>
+        <w:t xml:space="preserve"> V</w:t>
+      </w:r>
     </w:p>
     <w:p>
       <w:pPr>
@@ -620,6 +641,9 @@
       <w:r>
         <w:t>Random SHARE_LOC</w:t>
       </w:r>
+      <w:r>
+        <w:t xml:space="preserve"> V</w:t>
+      </w:r>
     </w:p>
     <w:p>
       <w:pPr>
@@ -652,6 +676,12 @@
       <w:r>
         <w:t>location leaking (while catching zombs, etc…)</w:t>
       </w:r>
+      <w:r>
+        <w:rPr>
+          <w:u w:val="single"/>
+        </w:rPr>
+        <w:t xml:space="preserve"> V</w:t>
+      </w:r>
     </w:p>
     <w:p>
       <w:pPr>
@@ -667,6 +697,12 @@
       </w:pPr>
       <w:r>
         <w:t>write byte when possible</w:t>
+      </w:r>
+      <w:r>
+        <w:rPr>
+          <w:u w:val="single"/>
+        </w:rPr>
+        <w:t xml:space="preserve"> </w:t>
       </w:r>
     </w:p>
     <w:p>
@@ -693,6 +729,15 @@
       </w:r>
       <w:r>
         <w:t>], dx (after xor si,si)</w:t>
+      </w:r>
+      <w:r>
+        <w:rPr>
+          <w:u w:val="single"/>
+        </w:rPr>
+        <w:t xml:space="preserve"> </w:t>
+      </w:r>
+      <w:r>
+        <w:t>V</w:t>
       </w:r>
     </w:p>
     <w:p>

</xml_diff>